<commit_message>
Actualización de documentacion y creación de paquete
</commit_message>
<xml_diff>
--- a/Leame.docx
+++ b/Leame.docx
@@ -323,11 +323,48 @@
         </w:rPr>
         <w:t>).</w:t>
       </w:r>
+    </w:p>
+    <w:p>
+      <w:pPr>
+        <w:jc w:val="both"/>
+        <w:rPr>
+          <w:lang w:val="es-419"/>
+        </w:rPr>
+      </w:pPr>
+      <w:r>
+        <w:rPr>
+          <w:lang w:val="es-419"/>
+        </w:rPr>
+        <w:t>Todo el código utilizado para el desarrollo, incluyendo desarrollos auxiliares y otros archivos no incluidos en la entrega final se mantendrán disponibles en este repositorio de GitHub, propiedad de Luis Sebastián De los Ángeles, miembro del equipo Los De Melo:</w:t>
+      </w:r>
+    </w:p>
+    <w:p>
+      <w:pPr>
+        <w:jc w:val="center"/>
+        <w:rPr>
+          <w:lang w:val="es-419"/>
+        </w:rPr>
+      </w:pPr>
+      <w:hyperlink r:id="rId9" w:history="1">
+        <w:r>
+          <w:rPr>
+            <w:rStyle w:val="Hipervnculo"/>
+            <w:lang w:val="es-419"/>
+          </w:rPr>
+          <w:t>https://github.com/kurotori/SysTurno2020</w:t>
+        </w:r>
+      </w:hyperlink>
+      <w:r>
+        <w:rPr>
+          <w:lang w:val="es-419"/>
+        </w:rPr>
+        <w:t xml:space="preserve"> </w:t>
+      </w:r>
       <w:bookmarkStart w:id="0" w:name="_GoBack"/>
       <w:bookmarkEnd w:id="0"/>
     </w:p>
     <w:sectPr>
-      <w:headerReference w:type="default" r:id="rId9"/>
+      <w:headerReference w:type="default" r:id="rId10"/>
       <w:pgSz w:w="12240" w:h="15840"/>
       <w:pgMar w:top="1417" w:right="1701" w:bottom="1417" w:left="1701" w:header="708" w:footer="708" w:gutter="0"/>
       <w:cols w:space="708"/>

</xml_diff>